<commit_message>
[Feature] Added Oauth 2 dependency and Updated documentations
</commit_message>
<xml_diff>
--- a/Resources/Documentation/Change of Scope Notice.docx
+++ b/Resources/Documentation/Change of Scope Notice.docx
@@ -4,6 +4,9 @@
   <w:body>
     <w:p>
       <w:r>
+        <w:rPr>
+          <w:noProof/>
+        </w:rPr>
         <w:drawing>
           <wp:inline distT="0" distB="0" distL="0" distR="0" wp14:anchorId="6BC33A1E" wp14:editId="233379F8">
             <wp:extent cx="5943600" cy="2853690"/>
@@ -55,8 +58,13 @@
         </w:numPr>
       </w:pPr>
       <w:r>
-        <w:t>They require personal Google/Facebook account to initiate</w:t>
-      </w:r>
+        <w:t xml:space="preserve">They require personal Google/Facebook account to </w:t>
+      </w:r>
+      <w:proofErr w:type="gramStart"/>
+      <w:r>
+        <w:t>initiate</w:t>
+      </w:r>
+      <w:proofErr w:type="gramEnd"/>
     </w:p>
     <w:p>
       <w:pPr>
@@ -67,8 +75,13 @@
         </w:numPr>
       </w:pPr>
       <w:r>
-        <w:t>Multiple verification is required, including support email and review</w:t>
-      </w:r>
+        <w:t xml:space="preserve">Multiple verification is required, including support email and </w:t>
+      </w:r>
+      <w:proofErr w:type="gramStart"/>
+      <w:r>
+        <w:t>review</w:t>
+      </w:r>
+      <w:proofErr w:type="gramEnd"/>
     </w:p>
     <w:p>
       <w:pPr>
@@ -96,7 +109,52 @@
         <w:t xml:space="preserve">Currently, only Github is valid for the sprint as primary login method, </w:t>
       </w:r>
       <w:r>
-        <w:t>it is better suited for short project deployments</w:t>
+        <w:t xml:space="preserve">it is better suited for short project </w:t>
+      </w:r>
+      <w:proofErr w:type="gramStart"/>
+      <w:r>
+        <w:t>deployments</w:t>
+      </w:r>
+      <w:proofErr w:type="gramEnd"/>
+    </w:p>
+    <w:p>
+      <w:r>
+        <w:lastRenderedPageBreak/>
+        <w:drawing>
+          <wp:inline distT="0" distB="0" distL="0" distR="0" wp14:anchorId="0CE945F1" wp14:editId="04EDDB58">
+            <wp:extent cx="5943600" cy="5233670"/>
+            <wp:effectExtent l="0" t="0" r="0" b="5080"/>
+            <wp:docPr id="2074806147" name="Picture 1" descr="A screenshot of a computer&#10;&#10;Description automatically generated"/>
+            <wp:cNvGraphicFramePr>
+              <a:graphicFrameLocks xmlns:a="http://schemas.openxmlformats.org/drawingml/2006/main" noChangeAspect="1"/>
+            </wp:cNvGraphicFramePr>
+            <a:graphic xmlns:a="http://schemas.openxmlformats.org/drawingml/2006/main">
+              <a:graphicData uri="http://schemas.openxmlformats.org/drawingml/2006/picture">
+                <pic:pic xmlns:pic="http://schemas.openxmlformats.org/drawingml/2006/picture">
+                  <pic:nvPicPr>
+                    <pic:cNvPr id="2074806147" name="Picture 1" descr="A screenshot of a computer&#10;&#10;Description automatically generated"/>
+                    <pic:cNvPicPr/>
+                  </pic:nvPicPr>
+                  <pic:blipFill>
+                    <a:blip r:embed="rId6"/>
+                    <a:stretch>
+                      <a:fillRect/>
+                    </a:stretch>
+                  </pic:blipFill>
+                  <pic:spPr>
+                    <a:xfrm>
+                      <a:off x="0" y="0"/>
+                      <a:ext cx="5943600" cy="5233670"/>
+                    </a:xfrm>
+                    <a:prstGeom prst="rect">
+                      <a:avLst/>
+                    </a:prstGeom>
+                  </pic:spPr>
+                </pic:pic>
+              </a:graphicData>
+            </a:graphic>
+          </wp:inline>
+        </w:drawing>
       </w:r>
     </w:p>
     <w:sectPr>

</xml_diff>

<commit_message>
[Feature] Oauth 2 Working
</commit_message>
<xml_diff>
--- a/Resources/Documentation/Change of Scope Notice.docx
+++ b/Resources/Documentation/Change of Scope Notice.docx
@@ -46,7 +46,15 @@
     </w:p>
     <w:p>
       <w:r>
-        <w:t>Oauth2 login with Goolge and Facebook has been dropped, as</w:t>
+        <w:t xml:space="preserve">Oauth2 login with </w:t>
+      </w:r>
+      <w:proofErr w:type="spellStart"/>
+      <w:r>
+        <w:t>Goolge</w:t>
+      </w:r>
+      <w:proofErr w:type="spellEnd"/>
+      <w:r>
+        <w:t xml:space="preserve"> and Facebook has been dropped, as</w:t>
       </w:r>
     </w:p>
     <w:p>
@@ -58,13 +66,8 @@
         </w:numPr>
       </w:pPr>
       <w:r>
-        <w:t xml:space="preserve">They require personal Google/Facebook account to </w:t>
-      </w:r>
-      <w:proofErr w:type="gramStart"/>
-      <w:r>
-        <w:t>initiate</w:t>
-      </w:r>
-      <w:proofErr w:type="gramEnd"/>
+        <w:t>They require personal Google/Facebook account to initiate</w:t>
+      </w:r>
     </w:p>
     <w:p>
       <w:pPr>
@@ -75,13 +78,8 @@
         </w:numPr>
       </w:pPr>
       <w:r>
-        <w:t xml:space="preserve">Multiple verification is required, including support email and </w:t>
-      </w:r>
-      <w:proofErr w:type="gramStart"/>
-      <w:r>
-        <w:t>review</w:t>
-      </w:r>
-      <w:proofErr w:type="gramEnd"/>
+        <w:t>Multiple verification is required, including support email and review</w:t>
+      </w:r>
     </w:p>
     <w:p>
       <w:pPr>
@@ -106,19 +104,25 @@
     </w:p>
     <w:p>
       <w:r>
-        <w:t xml:space="preserve">Currently, only Github is valid for the sprint as primary login method, </w:t>
-      </w:r>
-      <w:r>
-        <w:t xml:space="preserve">it is better suited for short project </w:t>
-      </w:r>
-      <w:proofErr w:type="gramStart"/>
-      <w:r>
-        <w:t>deployments</w:t>
-      </w:r>
-      <w:proofErr w:type="gramEnd"/>
+        <w:t xml:space="preserve">Currently, only </w:t>
+      </w:r>
+      <w:proofErr w:type="spellStart"/>
+      <w:r>
+        <w:t>Github</w:t>
+      </w:r>
+      <w:proofErr w:type="spellEnd"/>
+      <w:r>
+        <w:t xml:space="preserve"> is valid for the sprint as primary login method, </w:t>
+      </w:r>
+      <w:r>
+        <w:t>it is better suited for short project deployments</w:t>
+      </w:r>
     </w:p>
     <w:p>
       <w:r>
+        <w:rPr>
+          <w:noProof/>
+        </w:rPr>
         <w:lastRenderedPageBreak/>
         <w:drawing>
           <wp:inline distT="0" distB="0" distL="0" distR="0" wp14:anchorId="0CE945F1" wp14:editId="04EDDB58">
@@ -156,6 +160,31 @@
           </wp:inline>
         </w:drawing>
       </w:r>
+    </w:p>
+    <w:p>
+      <w:r>
+        <w:t>New Guide Being Used:</w:t>
+      </w:r>
+    </w:p>
+    <w:p>
+      <w:hyperlink r:id="rId7" w:history="1">
+        <w:r>
+          <w:rPr>
+            <w:rStyle w:val="Hyperlink"/>
+          </w:rPr>
+          <w:t>Spring Boot OAuth2 Login with GitHub Example (codejava.net)</w:t>
+        </w:r>
+      </w:hyperlink>
+    </w:p>
+    <w:p>
+      <w:hyperlink r:id="rId8" w:history="1">
+        <w:r>
+          <w:rPr>
+            <w:rStyle w:val="Hyperlink"/>
+          </w:rPr>
+          <w:t>Dan Vega - Spring Developer Advocate, YouTuber and Lifelong Learner</w:t>
+        </w:r>
+      </w:hyperlink>
     </w:p>
     <w:sectPr>
       <w:pgSz w:w="12240" w:h="15840"/>
@@ -703,6 +732,18 @@
       <w:contextualSpacing/>
     </w:pPr>
   </w:style>
+  <w:style w:type="character" w:styleId="Hyperlink">
+    <w:name w:val="Hyperlink"/>
+    <w:basedOn w:val="DefaultParagraphFont"/>
+    <w:uiPriority w:val="99"/>
+    <w:semiHidden/>
+    <w:unhideWhenUsed/>
+    <w:rsid w:val="000F3BA7"/>
+    <w:rPr>
+      <w:color w:val="0000FF"/>
+      <w:u w:val="single"/>
+    </w:rPr>
+  </w:style>
 </w:styles>
 </file>
 

</xml_diff>

<commit_message>
Feature: Added role for Oauth2 login, Added reference for Oauth2 login
</commit_message>
<xml_diff>
--- a/Resources/Documentation/Change of Scope Notice.docx
+++ b/Resources/Documentation/Change of Scope Notice.docx
@@ -119,6 +119,17 @@
       </w:r>
     </w:p>
     <w:p>
+      <w:hyperlink r:id="rId6" w:history="1">
+        <w:r>
+          <w:rPr>
+            <w:rStyle w:val="Hyperlink"/>
+          </w:rPr>
+          <w:t>https://stackoverflow.com/questions/67317568/how-to-correctly-set-role-for-user-in-oauth2-app-spring-boot</w:t>
+        </w:r>
+      </w:hyperlink>
+    </w:p>
+    <w:p/>
+    <w:p>
       <w:r>
         <w:rPr>
           <w:noProof/>
@@ -140,7 +151,7 @@
                     <pic:cNvPicPr/>
                   </pic:nvPicPr>
                   <pic:blipFill>
-                    <a:blip r:embed="rId6"/>
+                    <a:blip r:embed="rId7"/>
                     <a:stretch>
                       <a:fillRect/>
                     </a:stretch>
@@ -167,7 +178,7 @@
       </w:r>
     </w:p>
     <w:p>
-      <w:hyperlink r:id="rId7" w:history="1">
+      <w:hyperlink r:id="rId8" w:history="1">
         <w:r>
           <w:rPr>
             <w:rStyle w:val="Hyperlink"/>
@@ -177,7 +188,7 @@
       </w:hyperlink>
     </w:p>
     <w:p>
-      <w:hyperlink r:id="rId8" w:history="1">
+      <w:hyperlink r:id="rId9" w:history="1">
         <w:r>
           <w:rPr>
             <w:rStyle w:val="Hyperlink"/>
@@ -736,12 +747,23 @@
     <w:name w:val="Hyperlink"/>
     <w:basedOn w:val="DefaultParagraphFont"/>
     <w:uiPriority w:val="99"/>
-    <w:semiHidden/>
     <w:unhideWhenUsed/>
     <w:rsid w:val="000F3BA7"/>
     <w:rPr>
       <w:color w:val="0000FF"/>
       <w:u w:val="single"/>
+    </w:rPr>
+  </w:style>
+  <w:style w:type="character" w:styleId="UnresolvedMention">
+    <w:name w:val="Unresolved Mention"/>
+    <w:basedOn w:val="DefaultParagraphFont"/>
+    <w:uiPriority w:val="99"/>
+    <w:semiHidden/>
+    <w:unhideWhenUsed/>
+    <w:rsid w:val="00621FC0"/>
+    <w:rPr>
+      <w:color w:val="605E5C"/>
+      <w:shd w:val="clear" w:color="auto" w:fill="E1DFDD"/>
     </w:rPr>
   </w:style>
 </w:styles>

</xml_diff>